<commit_message>
build(docker): enable Docker and Docker Compose support
</commit_message>
<xml_diff>
--- a/evidencias/Evidencias employees.docx
+++ b/evidencias/Evidencias employees.docx
@@ -41,12 +41,12 @@
           <wp:inline distB="114300" distT="114300" distL="114300" distR="114300">
             <wp:extent cx="14935200" cy="7905750"/>
             <wp:effectExtent b="0" l="0" r="0" t="0"/>
-            <wp:docPr id="7" name="image3.png"/>
+            <wp:docPr id="8" name="image7.png"/>
             <a:graphic>
               <a:graphicData uri="http://schemas.openxmlformats.org/drawingml/2006/picture">
                 <pic:pic>
                   <pic:nvPicPr>
-                    <pic:cNvPr id="0" name="image3.png"/>
+                    <pic:cNvPr id="0" name="image7.png"/>
                     <pic:cNvPicPr preferRelativeResize="0"/>
                   </pic:nvPicPr>
                   <pic:blipFill>
@@ -100,12 +100,12 @@
           <wp:inline distB="114300" distT="114300" distL="114300" distR="114300">
             <wp:extent cx="16135350" cy="8248650"/>
             <wp:effectExtent b="0" l="0" r="0" t="0"/>
-            <wp:docPr id="3" name="image7.png"/>
+            <wp:docPr id="4" name="image4.png"/>
             <a:graphic>
               <a:graphicData uri="http://schemas.openxmlformats.org/drawingml/2006/picture">
                 <pic:pic>
                   <pic:nvPicPr>
-                    <pic:cNvPr id="0" name="image7.png"/>
+                    <pic:cNvPr id="0" name="image4.png"/>
                     <pic:cNvPicPr preferRelativeResize="0"/>
                   </pic:nvPicPr>
                   <pic:blipFill>
@@ -145,12 +145,12 @@
           <wp:inline distB="114300" distT="114300" distL="114300" distR="114300">
             <wp:extent cx="16173450" cy="7743825"/>
             <wp:effectExtent b="0" l="0" r="0" t="0"/>
-            <wp:docPr id="1" name="image5.png"/>
+            <wp:docPr id="1" name="image1.png"/>
             <a:graphic>
               <a:graphicData uri="http://schemas.openxmlformats.org/drawingml/2006/picture">
                 <pic:pic>
                   <pic:nvPicPr>
-                    <pic:cNvPr id="0" name="image5.png"/>
+                    <pic:cNvPr id="0" name="image1.png"/>
                     <pic:cNvPicPr preferRelativeResize="0"/>
                   </pic:nvPicPr>
                   <pic:blipFill>
@@ -204,12 +204,12 @@
           <wp:inline distB="114300" distT="114300" distL="114300" distR="114300">
             <wp:extent cx="16049625" cy="8267700"/>
             <wp:effectExtent b="0" l="0" r="0" t="0"/>
-            <wp:docPr id="2" name="image9.png"/>
+            <wp:docPr id="2" name="image2.png"/>
             <a:graphic>
               <a:graphicData uri="http://schemas.openxmlformats.org/drawingml/2006/picture">
                 <pic:pic>
                   <pic:nvPicPr>
-                    <pic:cNvPr id="0" name="image9.png"/>
+                    <pic:cNvPr id="0" name="image2.png"/>
                     <pic:cNvPicPr preferRelativeResize="0"/>
                   </pic:nvPicPr>
                   <pic:blipFill>
@@ -249,12 +249,12 @@
           <wp:inline distB="114300" distT="114300" distL="114300" distR="114300">
             <wp:extent cx="16011525" cy="8086725"/>
             <wp:effectExtent b="0" l="0" r="0" t="0"/>
-            <wp:docPr id="6" name="image2.png"/>
+            <wp:docPr id="7" name="image11.png"/>
             <a:graphic>
               <a:graphicData uri="http://schemas.openxmlformats.org/drawingml/2006/picture">
                 <pic:pic>
                   <pic:nvPicPr>
-                    <pic:cNvPr id="0" name="image2.png"/>
+                    <pic:cNvPr id="0" name="image11.png"/>
                     <pic:cNvPicPr preferRelativeResize="0"/>
                   </pic:nvPicPr>
                   <pic:blipFill>
@@ -318,12 +318,12 @@
           <wp:inline distB="114300" distT="114300" distL="114300" distR="114300">
             <wp:extent cx="16182975" cy="6086475"/>
             <wp:effectExtent b="0" l="0" r="0" t="0"/>
-            <wp:docPr id="8" name="image6.png"/>
+            <wp:docPr id="9" name="image8.png"/>
             <a:graphic>
               <a:graphicData uri="http://schemas.openxmlformats.org/drawingml/2006/picture">
                 <pic:pic>
                   <pic:nvPicPr>
-                    <pic:cNvPr id="0" name="image6.png"/>
+                    <pic:cNvPr id="0" name="image8.png"/>
                     <pic:cNvPicPr preferRelativeResize="0"/>
                   </pic:nvPicPr>
                   <pic:blipFill>
@@ -363,12 +363,12 @@
           <wp:inline distB="114300" distT="114300" distL="114300" distR="114300">
             <wp:extent cx="16173450" cy="8982075"/>
             <wp:effectExtent b="0" l="0" r="0" t="0"/>
-            <wp:docPr id="4" name="image8.png"/>
+            <wp:docPr id="5" name="image6.png"/>
             <a:graphic>
               <a:graphicData uri="http://schemas.openxmlformats.org/drawingml/2006/picture">
                 <pic:pic>
                   <pic:nvPicPr>
-                    <pic:cNvPr id="0" name="image8.png"/>
+                    <pic:cNvPr id="0" name="image6.png"/>
                     <pic:cNvPicPr preferRelativeResize="0"/>
                   </pic:nvPicPr>
                   <pic:blipFill>
@@ -432,12 +432,12 @@
           <wp:inline distB="114300" distT="114300" distL="114300" distR="114300">
             <wp:extent cx="16163925" cy="9572625"/>
             <wp:effectExtent b="0" l="0" r="0" t="0"/>
-            <wp:docPr id="9" name="image1.png"/>
+            <wp:docPr id="11" name="image9.png"/>
             <a:graphic>
               <a:graphicData uri="http://schemas.openxmlformats.org/drawingml/2006/picture">
                 <pic:pic>
                   <pic:nvPicPr>
-                    <pic:cNvPr id="0" name="image1.png"/>
+                    <pic:cNvPr id="0" name="image9.png"/>
                     <pic:cNvPicPr preferRelativeResize="0"/>
                   </pic:nvPicPr>
                   <pic:blipFill>
@@ -477,12 +477,12 @@
           <wp:inline distB="114300" distT="114300" distL="114300" distR="114300">
             <wp:extent cx="16040100" cy="9172575"/>
             <wp:effectExtent b="0" l="0" r="0" t="0"/>
-            <wp:docPr id="5" name="image4.png"/>
+            <wp:docPr id="6" name="image5.png"/>
             <a:graphic>
               <a:graphicData uri="http://schemas.openxmlformats.org/drawingml/2006/picture">
                 <pic:pic>
                   <pic:nvPicPr>
-                    <pic:cNvPr id="0" name="image4.png"/>
+                    <pic:cNvPr id="0" name="image5.png"/>
                     <pic:cNvPicPr preferRelativeResize="0"/>
                   </pic:nvPicPr>
                   <pic:blipFill>
@@ -496,6 +496,189 @@
                     <a:xfrm>
                       <a:off x="0" y="0"/>
                       <a:ext cx="16040100" cy="9172575"/>
+                    </a:xfrm>
+                    <a:prstGeom prst="rect"/>
+                    <a:ln/>
+                  </pic:spPr>
+                </pic:pic>
+              </a:graphicData>
+            </a:graphic>
+          </wp:inline>
+        </w:drawing>
+      </w:r>
+      <w:r>
+        <w:rPr>
+          <w:rtl w:val="0"/>
+        </w:rPr>
+      </w:r>
+    </w:p>
+    <w:p>
+      <w:pPr>
+        <w:rPr/>
+      </w:pPr>
+      <w:r>
+        <w:rPr>
+          <w:rtl w:val="0"/>
+        </w:rPr>
+      </w:r>
+    </w:p>
+    <w:p>
+      <w:pPr>
+        <w:pStyle w:val="Heading1"/>
+        <w:rPr/>
+      </w:pPr>
+      <w:bookmarkStart w:colFirst="0" w:colLast="0" w:name="_djvtjf2yy03a" w:id="6"/>
+      <w:bookmarkEnd w:id="6"/>
+      <w:r>
+        <w:rPr>
+          <w:rtl w:val="0"/>
+        </w:rPr>
+        <w:t xml:space="preserve">Sonar</w:t>
+      </w:r>
+    </w:p>
+    <w:p>
+      <w:pPr>
+        <w:rPr/>
+      </w:pPr>
+      <w:r>
+        <w:rPr/>
+        <w:drawing>
+          <wp:inline distB="114300" distT="114300" distL="114300" distR="114300">
+            <wp:extent cx="17078325" cy="9077325"/>
+            <wp:effectExtent b="0" l="0" r="0" t="0"/>
+            <wp:docPr id="12" name="image12.png"/>
+            <a:graphic>
+              <a:graphicData uri="http://schemas.openxmlformats.org/drawingml/2006/picture">
+                <pic:pic>
+                  <pic:nvPicPr>
+                    <pic:cNvPr id="0" name="image12.png"/>
+                    <pic:cNvPicPr preferRelativeResize="0"/>
+                  </pic:nvPicPr>
+                  <pic:blipFill>
+                    <a:blip r:embed="rId15"/>
+                    <a:srcRect b="0" l="0" r="0" t="0"/>
+                    <a:stretch>
+                      <a:fillRect/>
+                    </a:stretch>
+                  </pic:blipFill>
+                  <pic:spPr>
+                    <a:xfrm>
+                      <a:off x="0" y="0"/>
+                      <a:ext cx="17078325" cy="9077325"/>
+                    </a:xfrm>
+                    <a:prstGeom prst="rect"/>
+                    <a:ln/>
+                  </pic:spPr>
+                </pic:pic>
+              </a:graphicData>
+            </a:graphic>
+          </wp:inline>
+        </w:drawing>
+      </w:r>
+      <w:r>
+        <w:rPr>
+          <w:rtl w:val="0"/>
+        </w:rPr>
+      </w:r>
+    </w:p>
+    <w:p>
+      <w:pPr>
+        <w:rPr/>
+      </w:pPr>
+      <w:r>
+        <w:rPr>
+          <w:rtl w:val="0"/>
+        </w:rPr>
+      </w:r>
+    </w:p>
+    <w:p>
+      <w:pPr>
+        <w:pStyle w:val="Heading1"/>
+        <w:rPr/>
+      </w:pPr>
+      <w:bookmarkStart w:colFirst="0" w:colLast="0" w:name="_yjsyv4u7yfep" w:id="7"/>
+      <w:bookmarkEnd w:id="7"/>
+      <w:r>
+        <w:rPr>
+          <w:rtl w:val="0"/>
+        </w:rPr>
+        <w:t xml:space="preserve">docker</w:t>
+      </w:r>
+    </w:p>
+    <w:p>
+      <w:pPr>
+        <w:rPr/>
+      </w:pPr>
+      <w:r>
+        <w:rPr/>
+        <w:drawing>
+          <wp:inline distB="114300" distT="114300" distL="114300" distR="114300">
+            <wp:extent cx="9277350" cy="4171950"/>
+            <wp:effectExtent b="0" l="0" r="0" t="0"/>
+            <wp:docPr id="3" name="image3.png"/>
+            <a:graphic>
+              <a:graphicData uri="http://schemas.openxmlformats.org/drawingml/2006/picture">
+                <pic:pic>
+                  <pic:nvPicPr>
+                    <pic:cNvPr id="0" name="image3.png"/>
+                    <pic:cNvPicPr preferRelativeResize="0"/>
+                  </pic:nvPicPr>
+                  <pic:blipFill>
+                    <a:blip r:embed="rId16"/>
+                    <a:srcRect b="0" l="0" r="0" t="0"/>
+                    <a:stretch>
+                      <a:fillRect/>
+                    </a:stretch>
+                  </pic:blipFill>
+                  <pic:spPr>
+                    <a:xfrm>
+                      <a:off x="0" y="0"/>
+                      <a:ext cx="9277350" cy="4171950"/>
+                    </a:xfrm>
+                    <a:prstGeom prst="rect"/>
+                    <a:ln/>
+                  </pic:spPr>
+                </pic:pic>
+              </a:graphicData>
+            </a:graphic>
+          </wp:inline>
+        </w:drawing>
+      </w:r>
+      <w:r>
+        <w:rPr>
+          <w:rtl w:val="0"/>
+        </w:rPr>
+      </w:r>
+    </w:p>
+    <w:p>
+      <w:pPr>
+        <w:rPr/>
+      </w:pPr>
+      <w:r>
+        <w:rPr/>
+        <w:drawing>
+          <wp:inline distB="114300" distT="114300" distL="114300" distR="114300">
+            <wp:extent cx="12030075" cy="9448800"/>
+            <wp:effectExtent b="0" l="0" r="0" t="0"/>
+            <wp:docPr id="10" name="image10.png"/>
+            <a:graphic>
+              <a:graphicData uri="http://schemas.openxmlformats.org/drawingml/2006/picture">
+                <pic:pic>
+                  <pic:nvPicPr>
+                    <pic:cNvPr id="0" name="image10.png"/>
+                    <pic:cNvPicPr preferRelativeResize="0"/>
+                  </pic:nvPicPr>
+                  <pic:blipFill>
+                    <a:blip r:embed="rId17"/>
+                    <a:srcRect b="0" l="0" r="0" t="0"/>
+                    <a:stretch>
+                      <a:fillRect/>
+                    </a:stretch>
+                  </pic:blipFill>
+                  <pic:spPr>
+                    <a:xfrm>
+                      <a:off x="0" y="0"/>
+                      <a:ext cx="12030075" cy="9448800"/>
                     </a:xfrm>
                     <a:prstGeom prst="rect"/>
                     <a:ln/>

</xml_diff>